<commit_message>
Downloaded TMP and edited design docx
</commit_message>
<xml_diff>
--- a/Design Document.docx
+++ b/Design Document.docx
@@ -23,14 +23,12 @@
           <w:lang w:val="nl-NL"/>
         </w:rPr>
       </w:pPr>
-      <w:proofErr w:type="spellStart"/>
       <w:r>
         <w:rPr>
           <w:lang w:val="nl-NL"/>
         </w:rPr>
         <w:t>Eggsplosion</w:t>
       </w:r>
-      <w:proofErr w:type="spellEnd"/>
     </w:p>
     <w:p>
       <w:pPr>
@@ -47,8 +45,18 @@
     </w:p>
     <w:p>
       <w:pPr>
-        <w:rPr>
-          <w:lang w:val="nl-NL"/>
+        <w:pStyle w:val="TOC1"/>
+        <w:tabs>
+          <w:tab w:val="right" w:pos="9062"/>
+        </w:tabs>
+        <w:rPr>
+          <w:rFonts w:eastAsiaTheme="minorEastAsia" w:cstheme="minorBidi"/>
+          <w:b w:val="0"/>
+          <w:bCs w:val="0"/>
+          <w:noProof/>
+          <w:sz w:val="22"/>
+          <w:szCs w:val="22"/>
+          <w:lang w:val="nl-NL" w:eastAsia="nl-NL"/>
         </w:rPr>
       </w:pPr>
       <w:r>
@@ -67,15 +75,288 @@
         </w:rPr>
         <w:fldChar w:fldCharType="separate"/>
       </w:r>
-      <w:r>
-        <w:rPr>
-          <w:b/>
-          <w:bCs/>
+      <w:hyperlink w:anchor="_Toc103689178" w:history="1">
+        <w:r>
+          <w:rPr>
+            <w:rStyle w:val="Hyperlink"/>
+            <w:noProof/>
+          </w:rPr>
+          <w:t>Playtests</w:t>
+        </w:r>
+        <w:r>
+          <w:rPr>
+            <w:noProof/>
+            <w:webHidden/>
+          </w:rPr>
+          <w:tab/>
+        </w:r>
+        <w:r>
+          <w:rPr>
+            <w:noProof/>
+            <w:webHidden/>
+          </w:rPr>
+          <w:fldChar w:fldCharType="begin"/>
+        </w:r>
+        <w:r>
+          <w:rPr>
+            <w:noProof/>
+            <w:webHidden/>
+          </w:rPr>
+          <w:instrText xml:space="preserve"> PAGEREF _Toc103689178 \h </w:instrText>
+        </w:r>
+        <w:r>
+          <w:rPr>
+            <w:noProof/>
+            <w:webHidden/>
+          </w:rPr>
+        </w:r>
+        <w:r>
+          <w:rPr>
+            <w:noProof/>
+            <w:webHidden/>
+          </w:rPr>
+          <w:fldChar w:fldCharType="separate"/>
+        </w:r>
+        <w:r>
+          <w:rPr>
+            <w:noProof/>
+            <w:webHidden/>
+          </w:rPr>
+          <w:t>3</w:t>
+        </w:r>
+        <w:r>
+          <w:rPr>
+            <w:noProof/>
+            <w:webHidden/>
+          </w:rPr>
+          <w:fldChar w:fldCharType="end"/>
+        </w:r>
+      </w:hyperlink>
+    </w:p>
+    <w:p>
+      <w:pPr>
+        <w:pStyle w:val="TOC2"/>
+        <w:tabs>
+          <w:tab w:val="right" w:pos="9062"/>
+        </w:tabs>
+        <w:rPr>
+          <w:rFonts w:eastAsiaTheme="minorEastAsia" w:cstheme="minorBidi"/>
+          <w:i w:val="0"/>
+          <w:iCs w:val="0"/>
           <w:noProof/>
-          <w:lang w:val="en-US"/>
-        </w:rPr>
-        <w:t>No table of contents entries found.</w:t>
-      </w:r>
+          <w:sz w:val="22"/>
+          <w:szCs w:val="22"/>
+          <w:lang w:val="nl-NL" w:eastAsia="nl-NL"/>
+        </w:rPr>
+      </w:pPr>
+      <w:hyperlink w:anchor="_Toc103689179" w:history="1">
+        <w:r>
+          <w:rPr>
+            <w:rStyle w:val="Hyperlink"/>
+            <w:noProof/>
+          </w:rPr>
+          <w:t>Playtest 1</w:t>
+        </w:r>
+        <w:r>
+          <w:rPr>
+            <w:noProof/>
+            <w:webHidden/>
+          </w:rPr>
+          <w:tab/>
+        </w:r>
+        <w:r>
+          <w:rPr>
+            <w:noProof/>
+            <w:webHidden/>
+          </w:rPr>
+          <w:fldChar w:fldCharType="begin"/>
+        </w:r>
+        <w:r>
+          <w:rPr>
+            <w:noProof/>
+            <w:webHidden/>
+          </w:rPr>
+          <w:instrText xml:space="preserve"> PAGEREF _Toc103689179 \h </w:instrText>
+        </w:r>
+        <w:r>
+          <w:rPr>
+            <w:noProof/>
+            <w:webHidden/>
+          </w:rPr>
+        </w:r>
+        <w:r>
+          <w:rPr>
+            <w:noProof/>
+            <w:webHidden/>
+          </w:rPr>
+          <w:fldChar w:fldCharType="separate"/>
+        </w:r>
+        <w:r>
+          <w:rPr>
+            <w:noProof/>
+            <w:webHidden/>
+          </w:rPr>
+          <w:t>3</w:t>
+        </w:r>
+        <w:r>
+          <w:rPr>
+            <w:noProof/>
+            <w:webHidden/>
+          </w:rPr>
+          <w:fldChar w:fldCharType="end"/>
+        </w:r>
+      </w:hyperlink>
+    </w:p>
+    <w:p>
+      <w:pPr>
+        <w:pStyle w:val="TOC3"/>
+        <w:tabs>
+          <w:tab w:val="right" w:pos="9062"/>
+        </w:tabs>
+        <w:rPr>
+          <w:rFonts w:eastAsiaTheme="minorEastAsia" w:cstheme="minorBidi"/>
+          <w:noProof/>
+          <w:sz w:val="22"/>
+          <w:szCs w:val="22"/>
+          <w:lang w:val="nl-NL" w:eastAsia="nl-NL"/>
+        </w:rPr>
+      </w:pPr>
+      <w:hyperlink w:anchor="_Toc103689180" w:history="1">
+        <w:r>
+          <w:rPr>
+            <w:rStyle w:val="Hyperlink"/>
+            <w:noProof/>
+          </w:rPr>
+          <w:t>GUESS-18</w:t>
+        </w:r>
+        <w:r>
+          <w:rPr>
+            <w:noProof/>
+            <w:webHidden/>
+          </w:rPr>
+          <w:tab/>
+        </w:r>
+        <w:r>
+          <w:rPr>
+            <w:noProof/>
+            <w:webHidden/>
+          </w:rPr>
+          <w:fldChar w:fldCharType="begin"/>
+        </w:r>
+        <w:r>
+          <w:rPr>
+            <w:noProof/>
+            <w:webHidden/>
+          </w:rPr>
+          <w:instrText xml:space="preserve"> PAGEREF _Toc103689180 \h </w:instrText>
+        </w:r>
+        <w:r>
+          <w:rPr>
+            <w:noProof/>
+            <w:webHidden/>
+          </w:rPr>
+        </w:r>
+        <w:r>
+          <w:rPr>
+            <w:noProof/>
+            <w:webHidden/>
+          </w:rPr>
+          <w:fldChar w:fldCharType="separate"/>
+        </w:r>
+        <w:r>
+          <w:rPr>
+            <w:noProof/>
+            <w:webHidden/>
+          </w:rPr>
+          <w:t>3</w:t>
+        </w:r>
+        <w:r>
+          <w:rPr>
+            <w:noProof/>
+            <w:webHidden/>
+          </w:rPr>
+          <w:fldChar w:fldCharType="end"/>
+        </w:r>
+      </w:hyperlink>
+    </w:p>
+    <w:p>
+      <w:pPr>
+        <w:pStyle w:val="TOC3"/>
+        <w:tabs>
+          <w:tab w:val="right" w:pos="9062"/>
+        </w:tabs>
+        <w:rPr>
+          <w:rFonts w:eastAsiaTheme="minorEastAsia" w:cstheme="minorBidi"/>
+          <w:noProof/>
+          <w:sz w:val="22"/>
+          <w:szCs w:val="22"/>
+          <w:lang w:val="nl-NL" w:eastAsia="nl-NL"/>
+        </w:rPr>
+      </w:pPr>
+      <w:hyperlink w:anchor="_Toc103689181" w:history="1">
+        <w:r>
+          <w:rPr>
+            <w:rStyle w:val="Hyperlink"/>
+            <w:noProof/>
+          </w:rPr>
+          <w:t>Results</w:t>
+        </w:r>
+        <w:r>
+          <w:rPr>
+            <w:noProof/>
+            <w:webHidden/>
+          </w:rPr>
+          <w:tab/>
+        </w:r>
+        <w:r>
+          <w:rPr>
+            <w:noProof/>
+            <w:webHidden/>
+          </w:rPr>
+          <w:fldChar w:fldCharType="begin"/>
+        </w:r>
+        <w:r>
+          <w:rPr>
+            <w:noProof/>
+            <w:webHidden/>
+          </w:rPr>
+          <w:instrText xml:space="preserve"> PAGEREF _Toc103689181 \h </w:instrText>
+        </w:r>
+        <w:r>
+          <w:rPr>
+            <w:noProof/>
+            <w:webHidden/>
+          </w:rPr>
+        </w:r>
+        <w:r>
+          <w:rPr>
+            <w:noProof/>
+            <w:webHidden/>
+          </w:rPr>
+          <w:fldChar w:fldCharType="separate"/>
+        </w:r>
+        <w:r>
+          <w:rPr>
+            <w:noProof/>
+            <w:webHidden/>
+          </w:rPr>
+          <w:t>3</w:t>
+        </w:r>
+        <w:r>
+          <w:rPr>
+            <w:noProof/>
+            <w:webHidden/>
+          </w:rPr>
+          <w:fldChar w:fldCharType="end"/>
+        </w:r>
+      </w:hyperlink>
+    </w:p>
+    <w:p>
+      <w:pPr>
+        <w:rPr>
+          <w:lang w:val="nl-NL"/>
+        </w:rPr>
+      </w:pPr>
       <w:r>
         <w:rPr>
           <w:lang w:val="nl-NL"/>
@@ -100,6 +381,7 @@
       <w:pPr>
         <w:pStyle w:val="Heading1"/>
       </w:pPr>
+      <w:bookmarkStart w:id="0" w:name="_Toc103689178"/>
       <w:r>
         <w:lastRenderedPageBreak/>
         <w:t>Playtest</w:t>
@@ -107,6 +389,7 @@
       <w:r>
         <w:t>s</w:t>
       </w:r>
+      <w:bookmarkEnd w:id="0"/>
     </w:p>
     <w:p>
       <w:pPr>
@@ -119,9 +402,11 @@
       <w:pPr>
         <w:pStyle w:val="Heading2"/>
       </w:pPr>
+      <w:bookmarkStart w:id="1" w:name="_Toc103689179"/>
       <w:r>
         <w:t>Playtest 1</w:t>
       </w:r>
+      <w:bookmarkEnd w:id="1"/>
     </w:p>
     <w:p>
       <w:pPr>
@@ -135,153 +420,479 @@
           <w:lang w:val="nl-NL"/>
         </w:rPr>
         <w:t>16/5/2022</w:t>
-      </w:r>
-    </w:p>
-    <w:p>
-      <w:r>
-        <w:t>The first playtest was conducted w</w:t>
-      </w:r>
-      <w:r>
-        <w:t xml:space="preserve">ith our minimal viable product. We had our placeholder map layout, basic combat, basic sound design and </w:t>
-      </w:r>
-      <w:proofErr w:type="spellStart"/>
-      <w:r>
-        <w:t>vfx</w:t>
-      </w:r>
-      <w:proofErr w:type="spellEnd"/>
-      <w:r>
-        <w:t>.</w:t>
-      </w:r>
-      <w:r>
-        <w:t xml:space="preserve"> </w:t>
-      </w:r>
-      <w:r>
-        <w:t xml:space="preserve">We had three groups of people coming in to test our game. Two of these groups </w:t>
-      </w:r>
-      <w:r>
-        <w:t>were a duo while the third one was a group of three.</w:t>
-      </w:r>
-      <w:r>
-        <w:t xml:space="preserve"> </w:t>
-      </w:r>
-      <w:r>
-        <w:t>They all filled in our questionnaire as a group, meaning we only have three results even though seven different people tested our game.</w:t>
-      </w:r>
-    </w:p>
-    <w:p>
-      <w:r>
-        <w:t xml:space="preserve">The form used for the first playtest can be found </w:t>
-      </w:r>
-      <w:hyperlink r:id="rId5" w:history="1">
-        <w:r>
-          <w:rPr>
-            <w:rStyle w:val="Hyperlink"/>
-          </w:rPr>
-          <w:t>here</w:t>
-        </w:r>
-      </w:hyperlink>
-      <w:r>
-        <w:t>.</w:t>
       </w:r>
     </w:p>
     <w:p>
       <w:pPr>
         <w:pStyle w:val="Heading3"/>
       </w:pPr>
-      <w:proofErr w:type="spellStart"/>
-      <w:r>
-        <w:t>Results</w:t>
-      </w:r>
-      <w:proofErr w:type="spellEnd"/>
+      <w:r>
+        <w:t>Process</w:t>
+      </w:r>
+    </w:p>
+    <w:p>
+      <w:r>
+        <w:t>The first playtest was conducted w</w:t>
+      </w:r>
+      <w:r>
+        <w:t>ith our minimal viable product. We had our placeholder map layout, basic combat, basic sound design and vfx.</w:t>
+      </w:r>
+      <w:r>
+        <w:t xml:space="preserve"> </w:t>
+      </w:r>
+      <w:r>
+        <w:t xml:space="preserve">We had three groups of people coming in to test our game. Two of these groups </w:t>
+      </w:r>
+      <w:r>
+        <w:t>were a duo while the third one was a group of three.</w:t>
+      </w:r>
+      <w:r>
+        <w:t xml:space="preserve"> </w:t>
+      </w:r>
+      <w:r>
+        <w:t>They all filled in our questionnaire as a group, meaning we only have three results even though seven different people tested our game.</w:t>
+      </w:r>
+    </w:p>
+    <w:p>
+      <w:r>
+        <w:t xml:space="preserve">The form used for the first playtest can be found </w:t>
+      </w:r>
+      <w:hyperlink r:id="rId7" w:history="1">
+        <w:r>
+          <w:rPr>
+            <w:rStyle w:val="Hyperlink"/>
+          </w:rPr>
+          <w:t>here</w:t>
+        </w:r>
+      </w:hyperlink>
+      <w:r>
+        <w:t>.</w:t>
+      </w:r>
     </w:p>
     <w:p>
       <w:pPr>
-        <w:rPr>
-          <w:lang w:val="nl-NL"/>
-        </w:rPr>
+        <w:pStyle w:val="Heading3"/>
       </w:pPr>
+      <w:bookmarkStart w:id="2" w:name="_Toc103689180"/>
+      <w:r>
+        <w:t>GUESS-18</w:t>
+      </w:r>
+      <w:bookmarkEnd w:id="2"/>
+    </w:p>
+    <w:p>
+      <w:r>
+        <w:t xml:space="preserve">To process the results we have used a GUESS-18 format. This is a </w:t>
+      </w:r>
+      <w:r>
+        <w:t>psychometrically validated gaming scale that assesses nine aspects of video</w:t>
+      </w:r>
+      <w:r>
+        <w:t xml:space="preserve"> </w:t>
+      </w:r>
+      <w:r>
+        <w:t>game</w:t>
+      </w:r>
+      <w:r>
+        <w:t xml:space="preserve"> </w:t>
+      </w:r>
+      <w:r>
+        <w:t>satisfaction</w:t>
+      </w:r>
+      <w:r>
+        <w:t>.</w:t>
+      </w:r>
+    </w:p>
+    <w:p>
       <w:r>
         <w:rPr>
           <w:noProof/>
         </w:rPr>
         <mc:AlternateContent>
-          <mc:Choice Requires="wps">
+          <mc:Choice Requires="wpg">
             <w:drawing>
-              <wp:anchor distT="0" distB="0" distL="114300" distR="114300" simplePos="0" relativeHeight="251661312" behindDoc="0" locked="0" layoutInCell="1" allowOverlap="1" wp14:anchorId="5BB4E6A9" wp14:editId="3B1F7AF6">
+              <wp:anchor distT="0" distB="0" distL="114300" distR="114300" simplePos="0" relativeHeight="251660288" behindDoc="0" locked="0" layoutInCell="1" allowOverlap="1" wp14:anchorId="5CAA579B" wp14:editId="171C0AA7">
                 <wp:simplePos x="0" y="0"/>
                 <wp:positionH relativeFrom="column">
-                  <wp:posOffset>2214245</wp:posOffset>
+                  <wp:posOffset>2376805</wp:posOffset>
                 </wp:positionH>
-                <wp:positionV relativeFrom="paragraph">
-                  <wp:posOffset>2151380</wp:posOffset>
+                <wp:positionV relativeFrom="page">
+                  <wp:posOffset>4053840</wp:posOffset>
                 </wp:positionV>
-                <wp:extent cx="4319905" cy="635"/>
-                <wp:effectExtent l="0" t="0" r="0" b="0"/>
+                <wp:extent cx="4205605" cy="2483485"/>
+                <wp:effectExtent l="0" t="0" r="4445" b="0"/>
                 <wp:wrapSquare wrapText="bothSides"/>
-                <wp:docPr id="3" name="Text Box 3"/>
+                <wp:docPr id="4" name="Group 4"/>
                 <wp:cNvGraphicFramePr/>
                 <a:graphic xmlns:a="http://schemas.openxmlformats.org/drawingml/2006/main">
-                  <a:graphicData uri="http://schemas.microsoft.com/office/word/2010/wordprocessingShape">
-                    <wps:wsp>
-                      <wps:cNvSpPr txBox="1"/>
-                      <wps:spPr>
+                  <a:graphicData uri="http://schemas.microsoft.com/office/word/2010/wordprocessingGroup">
+                    <wpg:wgp>
+                      <wpg:cNvGrpSpPr/>
+                      <wpg:grpSpPr>
                         <a:xfrm>
                           <a:off x="0" y="0"/>
-                          <a:ext cx="4319905" cy="635"/>
+                          <a:ext cx="4205605" cy="2483485"/>
+                          <a:chOff x="0" y="0"/>
+                          <a:chExt cx="4319905" cy="2483485"/>
                         </a:xfrm>
-                        <a:prstGeom prst="rect">
-                          <a:avLst/>
-                        </a:prstGeom>
-                        <a:solidFill>
-                          <a:prstClr val="white"/>
-                        </a:solidFill>
-                        <a:ln>
-                          <a:noFill/>
-                        </a:ln>
-                      </wps:spPr>
-                      <wps:txbx>
-                        <w:txbxContent>
-                          <w:p>
-                            <w:pPr>
-                              <w:pStyle w:val="Caption"/>
-                              <w:rPr>
-                                <w:noProof/>
-                              </w:rPr>
-                            </w:pPr>
-                            <w:r>
-                              <w:t xml:space="preserve">Figure </w:t>
-                            </w:r>
-                            <w:r>
-                              <w:fldChar w:fldCharType="begin"/>
-                            </w:r>
-                            <w:r>
-                              <w:instrText xml:space="preserve"> SEQ Figure \* ARABIC </w:instrText>
-                            </w:r>
-                            <w:r>
-                              <w:fldChar w:fldCharType="separate"/>
-                            </w:r>
-                            <w:r>
-                              <w:rPr>
-                                <w:noProof/>
-                              </w:rPr>
-                              <w:t>1</w:t>
-                            </w:r>
-                            <w:r>
-                              <w:fldChar w:fldCharType="end"/>
-                            </w:r>
-                            <w:r>
-                              <w:t xml:space="preserve"> - Means of GUESS Subscales</w:t>
-                            </w:r>
-                          </w:p>
-                        </w:txbxContent>
-                      </wps:txbx>
-                      <wps:bodyPr rot="0" spcFirstLastPara="0" vertOverflow="overflow" horzOverflow="overflow" vert="horz" wrap="square" lIns="0" tIns="0" rIns="0" bIns="0" numCol="1" spcCol="0" rtlCol="0" fromWordArt="0" anchor="t" anchorCtr="0" forceAA="0" compatLnSpc="1">
-                        <a:prstTxWarp prst="textNoShape">
-                          <a:avLst/>
-                        </a:prstTxWarp>
-                        <a:spAutoFit/>
-                      </wps:bodyPr>
-                    </wps:wsp>
+                      </wpg:grpSpPr>
+                      <pic:pic xmlns:pic="http://schemas.openxmlformats.org/drawingml/2006/picture">
+                        <pic:nvPicPr>
+                          <pic:cNvPr id="2" name="Picture 2" descr="Chart, radar chart&#10;&#10;Description automatically generated"/>
+                          <pic:cNvPicPr>
+                            <a:picLocks noChangeAspect="1"/>
+                          </pic:cNvPicPr>
+                        </pic:nvPicPr>
+                        <pic:blipFill>
+                          <a:blip r:embed="rId8">
+                            <a:extLst>
+                              <a:ext uri="{28A0092B-C50C-407E-A947-70E740481C1C}">
+                                <a14:useLocalDpi xmlns:a14="http://schemas.microsoft.com/office/drawing/2010/main" val="0"/>
+                              </a:ext>
+                            </a:extLst>
+                          </a:blip>
+                          <a:stretch>
+                            <a:fillRect/>
+                          </a:stretch>
+                        </pic:blipFill>
+                        <pic:spPr>
+                          <a:xfrm>
+                            <a:off x="0" y="0"/>
+                            <a:ext cx="4319905" cy="2183130"/>
+                          </a:xfrm>
+                          <a:prstGeom prst="rect">
+                            <a:avLst/>
+                          </a:prstGeom>
+                        </pic:spPr>
+                      </pic:pic>
+                      <wps:wsp>
+                        <wps:cNvPr id="3" name="Text Box 3"/>
+                        <wps:cNvSpPr txBox="1"/>
+                        <wps:spPr>
+                          <a:xfrm>
+                            <a:off x="0" y="2225040"/>
+                            <a:ext cx="4319905" cy="258445"/>
+                          </a:xfrm>
+                          <a:prstGeom prst="rect">
+                            <a:avLst/>
+                          </a:prstGeom>
+                          <a:solidFill>
+                            <a:prstClr val="white"/>
+                          </a:solidFill>
+                          <a:ln>
+                            <a:noFill/>
+                          </a:ln>
+                        </wps:spPr>
+                        <wps:txbx>
+                          <w:txbxContent>
+                            <w:p>
+                              <w:pPr>
+                                <w:pStyle w:val="Caption"/>
+                                <w:rPr>
+                                  <w:noProof/>
+                                </w:rPr>
+                              </w:pPr>
+                              <w:r>
+                                <w:t xml:space="preserve">Figure </w:t>
+                              </w:r>
+                              <w:r>
+                                <w:fldChar w:fldCharType="begin"/>
+                              </w:r>
+                              <w:r>
+                                <w:instrText xml:space="preserve"> SEQ Figure \* ARABIC </w:instrText>
+                              </w:r>
+                              <w:r>
+                                <w:fldChar w:fldCharType="separate"/>
+                              </w:r>
+                              <w:r>
+                                <w:rPr>
+                                  <w:noProof/>
+                                </w:rPr>
+                                <w:t>1</w:t>
+                              </w:r>
+                              <w:r>
+                                <w:fldChar w:fldCharType="end"/>
+                              </w:r>
+                              <w:r>
+                                <w:t xml:space="preserve"> - Means of GUESS Subscales</w:t>
+                              </w:r>
+                            </w:p>
+                          </w:txbxContent>
+                        </wps:txbx>
+                        <wps:bodyPr rot="0" spcFirstLastPara="0" vertOverflow="overflow" horzOverflow="overflow" vert="horz" wrap="square" lIns="0" tIns="0" rIns="0" bIns="0" numCol="1" spcCol="0" rtlCol="0" fromWordArt="0" anchor="t" anchorCtr="0" forceAA="0" compatLnSpc="1">
+                          <a:prstTxWarp prst="textNoShape">
+                            <a:avLst/>
+                          </a:prstTxWarp>
+                          <a:noAutofit/>
+                        </wps:bodyPr>
+                      </wps:wsp>
+                    </wpg:wgp>
+                  </a:graphicData>
+                </a:graphic>
+                <wp14:sizeRelH relativeFrom="margin">
+                  <wp14:pctWidth>0</wp14:pctWidth>
+                </wp14:sizeRelH>
+              </wp:anchor>
+            </w:drawing>
+          </mc:Choice>
+          <mc:Fallback>
+            <w:pict>
+              <v:group w14:anchorId="5CAA579B" id="Group 4" o:spid="_x0000_s1026" style="position:absolute;margin-left:187.15pt;margin-top:319.2pt;width:331.15pt;height:195.55pt;z-index:251660288;mso-position-vertical-relative:page;mso-width-relative:margin" coordsize="43199,24834" o:gfxdata="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">
+                <v:shapetype id="_x0000_t75" coordsize="21600,21600" o:spt="75" o:preferrelative="t" path="m@4@5l@4@11@9@11@9@5xe" filled="f" stroked="f">
+                  <v:stroke joinstyle="miter"/>
+                  <v:formulas>
+                    <v:f eqn="if lineDrawn pixelLineWidth 0"/>
+                    <v:f eqn="sum @0 1 0"/>
+                    <v:f eqn="sum 0 0 @1"/>
+                    <v:f eqn="prod @2 1 2"/>
+                    <v:f eqn="prod @3 21600 pixelWidth"/>
+                    <v:f eqn="prod @3 21600 pixelHeight"/>
+                    <v:f eqn="sum @0 0 1"/>
+                    <v:f eqn="prod @6 1 2"/>
+                    <v:f eqn="prod @7 21600 pixelWidth"/>
+                    <v:f eqn="sum @8 21600 0"/>
+                    <v:f eqn="prod @7 21600 pixelHeight"/>
+                    <v:f eqn="sum @10 21600 0"/>
+                  </v:formulas>
+                  <v:path o:extrusionok="f" gradientshapeok="t" o:connecttype="rect"/>
+                  <o:lock v:ext="edit" aspectratio="t"/>
+                </v:shapetype>
+                <v:shape id="Picture 2" o:spid="_x0000_s1027" type="#_x0000_t75" alt="Chart, radar chart&#10;&#10;Description automatically generated" style="position:absolute;width:43199;height:21831;visibility:visible;mso-wrap-style:square" o:gfxdata="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">
+                  <v:imagedata r:id="rId9" o:title="Chart, radar chart&#10;&#10;Description automatically generated"/>
+                </v:shape>
+                <v:shapetype id="_x0000_t202" coordsize="21600,21600" o:spt="202" path="m,l,21600r21600,l21600,xe">
+                  <v:stroke joinstyle="miter"/>
+                  <v:path gradientshapeok="t" o:connecttype="rect"/>
+                </v:shapetype>
+                <v:shape id="Text Box 3" o:spid="_x0000_s1028" type="#_x0000_t202" style="position:absolute;top:22250;width:43199;height:2584;visibility:visible;mso-wrap-style:square;v-text-anchor:top" o:gfxdata="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" stroked="f">
+                  <v:textbox inset="0,0,0,0">
+                    <w:txbxContent>
+                      <w:p>
+                        <w:pPr>
+                          <w:pStyle w:val="Caption"/>
+                          <w:rPr>
+                            <w:noProof/>
+                          </w:rPr>
+                        </w:pPr>
+                        <w:r>
+                          <w:t xml:space="preserve">Figure </w:t>
+                        </w:r>
+                        <w:r>
+                          <w:fldChar w:fldCharType="begin"/>
+                        </w:r>
+                        <w:r>
+                          <w:instrText xml:space="preserve"> SEQ Figure \* ARABIC </w:instrText>
+                        </w:r>
+                        <w:r>
+                          <w:fldChar w:fldCharType="separate"/>
+                        </w:r>
+                        <w:r>
+                          <w:rPr>
+                            <w:noProof/>
+                          </w:rPr>
+                          <w:t>1</w:t>
+                        </w:r>
+                        <w:r>
+                          <w:fldChar w:fldCharType="end"/>
+                        </w:r>
+                        <w:r>
+                          <w:t xml:space="preserve"> - Means of GUESS Subscales</w:t>
+                        </w:r>
+                      </w:p>
+                    </w:txbxContent>
+                  </v:textbox>
+                </v:shape>
+                <w10:wrap type="square" anchory="page"/>
+              </v:group>
+            </w:pict>
+          </mc:Fallback>
+        </mc:AlternateContent>
+      </w:r>
+      <w:r>
+        <w:t>The GUESS-18 can be applied to assess many different types of video games.</w:t>
+      </w:r>
+    </w:p>
+    <w:p>
+      <w:pPr>
+        <w:pStyle w:val="Heading3"/>
+        <w:rPr>
+          <w:lang w:val="en-GB"/>
+        </w:rPr>
+      </w:pPr>
+      <w:r>
+        <w:rPr>
+          <w:lang w:val="en-GB"/>
+        </w:rPr>
+        <w:br/>
+      </w:r>
+      <w:bookmarkStart w:id="3" w:name="_Toc103689181"/>
+      <w:r>
+        <w:rPr>
+          <w:lang w:val="en-GB"/>
+        </w:rPr>
+        <w:t>Results</w:t>
+      </w:r>
+      <w:bookmarkEnd w:id="3"/>
+    </w:p>
+    <w:p>
+      <w:r>
+        <w:t>To the right y</w:t>
+      </w:r>
+      <w:r>
+        <w:t>ou can find the results of our playtests.</w:t>
+      </w:r>
+    </w:p>
+    <w:p>
+      <w:r>
+        <w:t>The parts that received the highest scores were Audio Aesthetics, Enjoyment, Social Connectivity and Play Engrossment.</w:t>
+      </w:r>
+    </w:p>
+    <w:p>
+      <w:r>
+        <w:t xml:space="preserve">The parts in which the game is </w:t>
+      </w:r>
+      <w:r>
+        <w:t xml:space="preserve">lacking </w:t>
+      </w:r>
+      <w:r>
+        <w:t>are</w:t>
+      </w:r>
+      <w:r>
+        <w:t xml:space="preserve"> Narratives, Usability, Creative Freedom and Visual Aesthetics.</w:t>
+      </w:r>
+    </w:p>
+    <w:p/>
+    <w:p>
+      <w:r>
+        <w:rPr>
+          <w:noProof/>
+        </w:rPr>
+        <mc:AlternateContent>
+          <mc:Choice Requires="wpg">
+            <w:drawing>
+              <wp:anchor distT="0" distB="0" distL="114300" distR="114300" simplePos="0" relativeHeight="251664384" behindDoc="0" locked="0" layoutInCell="1" allowOverlap="1" wp14:anchorId="31340DD6" wp14:editId="7EC9FB94">
+                <wp:simplePos x="0" y="0"/>
+                <wp:positionH relativeFrom="column">
+                  <wp:posOffset>3222625</wp:posOffset>
+                </wp:positionH>
+                <wp:positionV relativeFrom="page">
+                  <wp:posOffset>6637020</wp:posOffset>
+                </wp:positionV>
+                <wp:extent cx="3360420" cy="3032125"/>
+                <wp:effectExtent l="0" t="0" r="0" b="0"/>
+                <wp:wrapTight wrapText="bothSides">
+                  <wp:wrapPolygon edited="0">
+                    <wp:start x="0" y="0"/>
+                    <wp:lineTo x="0" y="21442"/>
+                    <wp:lineTo x="21429" y="21442"/>
+                    <wp:lineTo x="21429" y="0"/>
+                    <wp:lineTo x="0" y="0"/>
+                  </wp:wrapPolygon>
+                </wp:wrapTight>
+                <wp:docPr id="6" name="Group 6"/>
+                <wp:cNvGraphicFramePr/>
+                <a:graphic xmlns:a="http://schemas.openxmlformats.org/drawingml/2006/main">
+                  <a:graphicData uri="http://schemas.microsoft.com/office/word/2010/wordprocessingGroup">
+                    <wpg:wgp>
+                      <wpg:cNvGrpSpPr/>
+                      <wpg:grpSpPr>
+                        <a:xfrm>
+                          <a:off x="0" y="0"/>
+                          <a:ext cx="3360420" cy="3032125"/>
+                          <a:chOff x="0" y="0"/>
+                          <a:chExt cx="3360420" cy="3032125"/>
+                        </a:xfrm>
+                      </wpg:grpSpPr>
+                      <pic:pic xmlns:pic="http://schemas.openxmlformats.org/drawingml/2006/picture">
+                        <pic:nvPicPr>
+                          <pic:cNvPr id="1" name="Picture 1" descr="Diagram&#10;&#10;Description automatically generated"/>
+                          <pic:cNvPicPr>
+                            <a:picLocks noChangeAspect="1"/>
+                          </pic:cNvPicPr>
+                        </pic:nvPicPr>
+                        <pic:blipFill>
+                          <a:blip r:embed="rId10" cstate="print">
+                            <a:extLst>
+                              <a:ext uri="{28A0092B-C50C-407E-A947-70E740481C1C}">
+                                <a14:useLocalDpi xmlns:a14="http://schemas.microsoft.com/office/drawing/2010/main" val="0"/>
+                              </a:ext>
+                            </a:extLst>
+                          </a:blip>
+                          <a:stretch>
+                            <a:fillRect/>
+                          </a:stretch>
+                        </pic:blipFill>
+                        <pic:spPr>
+                          <a:xfrm>
+                            <a:off x="0" y="0"/>
+                            <a:ext cx="3360420" cy="2712720"/>
+                          </a:xfrm>
+                          <a:prstGeom prst="rect">
+                            <a:avLst/>
+                          </a:prstGeom>
+                        </pic:spPr>
+                      </pic:pic>
+                      <wps:wsp>
+                        <wps:cNvPr id="5" name="Text Box 5"/>
+                        <wps:cNvSpPr txBox="1"/>
+                        <wps:spPr>
+                          <a:xfrm>
+                            <a:off x="0" y="2773680"/>
+                            <a:ext cx="3360420" cy="258445"/>
+                          </a:xfrm>
+                          <a:prstGeom prst="rect">
+                            <a:avLst/>
+                          </a:prstGeom>
+                          <a:solidFill>
+                            <a:prstClr val="white"/>
+                          </a:solidFill>
+                          <a:ln>
+                            <a:noFill/>
+                          </a:ln>
+                        </wps:spPr>
+                        <wps:txbx>
+                          <w:txbxContent>
+                            <w:p>
+                              <w:pPr>
+                                <w:pStyle w:val="Caption"/>
+                                <w:rPr>
+                                  <w:noProof/>
+                                </w:rPr>
+                              </w:pPr>
+                              <w:r>
+                                <w:t xml:space="preserve">Figure </w:t>
+                              </w:r>
+                              <w:r>
+                                <w:fldChar w:fldCharType="begin"/>
+                              </w:r>
+                              <w:r>
+                                <w:instrText xml:space="preserve"> SEQ Figure \* ARABIC </w:instrText>
+                              </w:r>
+                              <w:r>
+                                <w:fldChar w:fldCharType="separate"/>
+                              </w:r>
+                              <w:r>
+                                <w:rPr>
+                                  <w:noProof/>
+                                </w:rPr>
+                                <w:t>2</w:t>
+                              </w:r>
+                              <w:r>
+                                <w:fldChar w:fldCharType="end"/>
+                              </w:r>
+                              <w:r>
+                                <w:t xml:space="preserve"> - Octalysis graph</w:t>
+                              </w:r>
+                            </w:p>
+                          </w:txbxContent>
+                        </wps:txbx>
+                        <wps:bodyPr rot="0" spcFirstLastPara="0" vertOverflow="overflow" horzOverflow="overflow" vert="horz" wrap="square" lIns="0" tIns="0" rIns="0" bIns="0" numCol="1" spcCol="0" rtlCol="0" fromWordArt="0" anchor="t" anchorCtr="0" forceAA="0" compatLnSpc="1">
+                          <a:prstTxWarp prst="textNoShape">
+                            <a:avLst/>
+                          </a:prstTxWarp>
+                          <a:spAutoFit/>
+                        </wps:bodyPr>
+                      </wps:wsp>
+                    </wpg:wgp>
                   </a:graphicData>
                 </a:graphic>
               </wp:anchor>
@@ -289,70 +900,103 @@
           </mc:Choice>
           <mc:Fallback>
             <w:pict>
-              <v:shapetype w14:anchorId="5BB4E6A9" id="_x0000_t202" coordsize="21600,21600" o:spt="202" path="m,l,21600r21600,l21600,xe">
-                <v:stroke joinstyle="miter"/>
-                <v:path gradientshapeok="t" o:connecttype="rect"/>
-              </v:shapetype>
-              <v:shape id="Text Box 3" o:spid="_x0000_s1026" type="#_x0000_t202" style="position:absolute;margin-left:174.35pt;margin-top:169.4pt;width:340.15pt;height:.05pt;z-index:251661312;visibility:visible;mso-wrap-style:square;mso-wrap-distance-left:9pt;mso-wrap-distance-top:0;mso-wrap-distance-right:9pt;mso-wrap-distance-bottom:0;mso-position-horizontal:absolute;mso-position-horizontal-relative:text;mso-position-vertical:absolute;mso-position-vertical-relative:text;v-text-anchor:top" o:gfxdata="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" stroked="f">
-                <v:textbox style="mso-fit-shape-to-text:t" inset="0,0,0,0">
-                  <w:txbxContent>
-                    <w:p>
-                      <w:pPr>
-                        <w:pStyle w:val="Caption"/>
-                        <w:rPr>
-                          <w:noProof/>
-                        </w:rPr>
-                      </w:pPr>
-                      <w:r>
-                        <w:t xml:space="preserve">Figure </w:t>
-                      </w:r>
-                      <w:r>
-                        <w:fldChar w:fldCharType="begin"/>
-                      </w:r>
-                      <w:r>
-                        <w:instrText xml:space="preserve"> SEQ Figure \* ARABIC </w:instrText>
-                      </w:r>
-                      <w:r>
-                        <w:fldChar w:fldCharType="separate"/>
-                      </w:r>
-                      <w:r>
-                        <w:rPr>
-                          <w:noProof/>
-                        </w:rPr>
-                        <w:t>1</w:t>
-                      </w:r>
-                      <w:r>
-                        <w:fldChar w:fldCharType="end"/>
-                      </w:r>
-                      <w:r>
-                        <w:t xml:space="preserve"> - Means of GUESS Subscales</w:t>
-                      </w:r>
-                    </w:p>
-                  </w:txbxContent>
-                </v:textbox>
-                <w10:wrap type="square"/>
-              </v:shape>
+              <v:group w14:anchorId="31340DD6" id="Group 6" o:spid="_x0000_s1029" style="position:absolute;margin-left:253.75pt;margin-top:522.6pt;width:264.6pt;height:238.75pt;z-index:251664384;mso-position-vertical-relative:page" coordsize="33604,30321" o:gfxdata="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">
+                <v:shape id="Picture 1" o:spid="_x0000_s1030" type="#_x0000_t75" alt="Diagram&#10;&#10;Description automatically generated" style="position:absolute;width:33604;height:27127;visibility:visible;mso-wrap-style:square" o:gfxdata="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">
+                  <v:imagedata r:id="rId11" o:title="Diagram&#10;&#10;Description automatically generated"/>
+                </v:shape>
+                <v:shape id="Text Box 5" o:spid="_x0000_s1031" type="#_x0000_t202" style="position:absolute;top:27736;width:33604;height:2585;visibility:visible;mso-wrap-style:square;v-text-anchor:top" o:gfxdata="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" stroked="f">
+                  <v:textbox style="mso-fit-shape-to-text:t" inset="0,0,0,0">
+                    <w:txbxContent>
+                      <w:p>
+                        <w:pPr>
+                          <w:pStyle w:val="Caption"/>
+                          <w:rPr>
+                            <w:noProof/>
+                          </w:rPr>
+                        </w:pPr>
+                        <w:r>
+                          <w:t xml:space="preserve">Figure </w:t>
+                        </w:r>
+                        <w:r>
+                          <w:fldChar w:fldCharType="begin"/>
+                        </w:r>
+                        <w:r>
+                          <w:instrText xml:space="preserve"> SEQ Figure \* ARABIC </w:instrText>
+                        </w:r>
+                        <w:r>
+                          <w:fldChar w:fldCharType="separate"/>
+                        </w:r>
+                        <w:r>
+                          <w:rPr>
+                            <w:noProof/>
+                          </w:rPr>
+                          <w:t>2</w:t>
+                        </w:r>
+                        <w:r>
+                          <w:fldChar w:fldCharType="end"/>
+                        </w:r>
+                        <w:r>
+                          <w:t xml:space="preserve"> - Octalysis graph</w:t>
+                        </w:r>
+                      </w:p>
+                    </w:txbxContent>
+                  </v:textbox>
+                </v:shape>
+                <w10:wrap type="tight" anchory="page"/>
+              </v:group>
             </w:pict>
           </mc:Fallback>
         </mc:AlternateContent>
       </w:r>
       <w:r>
+        <w:t>To iterate further on our current prototype we took the liberty of making a</w:t>
+      </w:r>
+      <w:r>
+        <w:t>n Octalysis graph.</w:t>
+      </w:r>
+      <w:r>
+        <w:t xml:space="preserve"> </w:t>
+      </w:r>
+    </w:p>
+    <w:p>
+      <w:r>
+        <w:t>We are clearly lacking some aspects right now, most of these will all be added in the coming weeks. It is good to see that we already have our epic meaning as well as social contact between players.</w:t>
+      </w:r>
+    </w:p>
+    <w:p/>
+    <w:p/>
+    <w:p/>
+    <w:p/>
+    <w:p>
+      <w:pPr>
+        <w:pStyle w:val="Heading2"/>
+      </w:pPr>
+      <w:r>
+        <w:lastRenderedPageBreak/>
+        <w:t>Roadmap</w:t>
+      </w:r>
+    </w:p>
+    <w:p>
+      <w:pPr>
+        <w:rPr>
+          <w:lang w:val="nl-NL"/>
+        </w:rPr>
+      </w:pPr>
+    </w:p>
+    <w:p>
+      <w:pPr>
+        <w:keepNext/>
+      </w:pPr>
+      <w:r>
         <w:rPr>
           <w:noProof/>
+          <w:lang w:val="nl-NL"/>
         </w:rPr>
         <w:drawing>
-          <wp:anchor distT="0" distB="0" distL="114300" distR="114300" simplePos="0" relativeHeight="251658240" behindDoc="0" locked="0" layoutInCell="1" allowOverlap="1" wp14:anchorId="4DA78B5A" wp14:editId="26B3A20B">
-            <wp:simplePos x="0" y="0"/>
-            <wp:positionH relativeFrom="page">
-              <wp:posOffset>3114040</wp:posOffset>
-            </wp:positionH>
-            <wp:positionV relativeFrom="paragraph">
-              <wp:posOffset>7620</wp:posOffset>
-            </wp:positionV>
-            <wp:extent cx="4320000" cy="2086666"/>
-            <wp:effectExtent l="0" t="0" r="4445" b="8890"/>
-            <wp:wrapSquare wrapText="bothSides"/>
-            <wp:docPr id="1" name="Picture 1" descr="Chart, bar chart&#10;&#10;Description automatically generated"/>
+          <wp:inline distT="0" distB="0" distL="0" distR="0" wp14:anchorId="153E7CDD" wp14:editId="58A0129D">
+            <wp:extent cx="5753100" cy="2316480"/>
+            <wp:effectExtent l="0" t="0" r="0" b="7620"/>
+            <wp:docPr id="7" name="Picture 7"/>
             <wp:cNvGraphicFramePr>
               <a:graphicFrameLocks xmlns:a="http://schemas.openxmlformats.org/drawingml/2006/main" noChangeAspect="1"/>
             </wp:cNvGraphicFramePr>
@@ -360,111 +1004,75 @@
               <a:graphicData uri="http://schemas.openxmlformats.org/drawingml/2006/picture">
                 <pic:pic xmlns:pic="http://schemas.openxmlformats.org/drawingml/2006/picture">
                   <pic:nvPicPr>
-                    <pic:cNvPr id="1" name="Picture 1" descr="Chart, bar chart&#10;&#10;Description automatically generated"/>
-                    <pic:cNvPicPr/>
+                    <pic:cNvPr id="0" name="Picture 1"/>
+                    <pic:cNvPicPr>
+                      <a:picLocks noChangeAspect="1" noChangeArrowheads="1"/>
+                    </pic:cNvPicPr>
                   </pic:nvPicPr>
                   <pic:blipFill>
-                    <a:blip r:embed="rId6">
+                    <a:blip r:embed="rId12" cstate="print">
                       <a:extLst>
                         <a:ext uri="{28A0092B-C50C-407E-A947-70E740481C1C}">
                           <a14:useLocalDpi xmlns:a14="http://schemas.microsoft.com/office/drawing/2010/main" val="0"/>
                         </a:ext>
                       </a:extLst>
                     </a:blip>
+                    <a:srcRect/>
                     <a:stretch>
                       <a:fillRect/>
                     </a:stretch>
                   </pic:blipFill>
-                  <pic:spPr>
+                  <pic:spPr bwMode="auto">
                     <a:xfrm>
                       <a:off x="0" y="0"/>
-                      <a:ext cx="4320000" cy="2086666"/>
+                      <a:ext cx="5753100" cy="2316480"/>
                     </a:xfrm>
                     <a:prstGeom prst="rect">
                       <a:avLst/>
                     </a:prstGeom>
+                    <a:noFill/>
+                    <a:ln>
+                      <a:noFill/>
+                    </a:ln>
                   </pic:spPr>
                 </pic:pic>
               </a:graphicData>
             </a:graphic>
-            <wp14:sizeRelH relativeFrom="page">
-              <wp14:pctWidth>0</wp14:pctWidth>
-            </wp14:sizeRelH>
-            <wp14:sizeRelV relativeFrom="page">
-              <wp14:pctHeight>0</wp14:pctHeight>
-            </wp14:sizeRelV>
-          </wp:anchor>
+          </wp:inline>
         </w:drawing>
       </w:r>
     </w:p>
     <w:p>
       <w:pPr>
-        <w:rPr>
-          <w:lang w:val="nl-NL"/>
-        </w:rPr>
+        <w:pStyle w:val="Caption"/>
       </w:pPr>
       <w:r>
+        <w:t xml:space="preserve">Figure </w:t>
+      </w:r>
+      <w:r>
+        <w:fldChar w:fldCharType="begin"/>
+      </w:r>
+      <w:r>
+        <w:instrText xml:space="preserve"> SEQ Figure \* ARABIC </w:instrText>
+      </w:r>
+      <w:r>
+        <w:fldChar w:fldCharType="separate"/>
+      </w:r>
+      <w:r>
         <w:rPr>
           <w:noProof/>
         </w:rPr>
-        <w:drawing>
-          <wp:anchor distT="0" distB="0" distL="114300" distR="114300" simplePos="0" relativeHeight="251659264" behindDoc="0" locked="0" layoutInCell="1" allowOverlap="1" wp14:anchorId="03B73A7F" wp14:editId="7DA22F27">
-            <wp:simplePos x="0" y="0"/>
-            <wp:positionH relativeFrom="page">
-              <wp:posOffset>3114040</wp:posOffset>
-            </wp:positionH>
-            <wp:positionV relativeFrom="paragraph">
-              <wp:posOffset>2192020</wp:posOffset>
-            </wp:positionV>
-            <wp:extent cx="4319905" cy="2183130"/>
-            <wp:effectExtent l="0" t="0" r="4445" b="7620"/>
-            <wp:wrapSquare wrapText="bothSides"/>
-            <wp:docPr id="2" name="Picture 2" descr="Chart, radar chart&#10;&#10;Description automatically generated"/>
-            <wp:cNvGraphicFramePr>
-              <a:graphicFrameLocks xmlns:a="http://schemas.openxmlformats.org/drawingml/2006/main" noChangeAspect="1"/>
-            </wp:cNvGraphicFramePr>
-            <a:graphic xmlns:a="http://schemas.openxmlformats.org/drawingml/2006/main">
-              <a:graphicData uri="http://schemas.openxmlformats.org/drawingml/2006/picture">
-                <pic:pic xmlns:pic="http://schemas.openxmlformats.org/drawingml/2006/picture">
-                  <pic:nvPicPr>
-                    <pic:cNvPr id="2" name="Picture 2" descr="Chart, radar chart&#10;&#10;Description automatically generated"/>
-                    <pic:cNvPicPr/>
-                  </pic:nvPicPr>
-                  <pic:blipFill>
-                    <a:blip r:embed="rId7">
-                      <a:extLst>
-                        <a:ext uri="{28A0092B-C50C-407E-A947-70E740481C1C}">
-                          <a14:useLocalDpi xmlns:a14="http://schemas.microsoft.com/office/drawing/2010/main" val="0"/>
-                        </a:ext>
-                      </a:extLst>
-                    </a:blip>
-                    <a:stretch>
-                      <a:fillRect/>
-                    </a:stretch>
-                  </pic:blipFill>
-                  <pic:spPr>
-                    <a:xfrm>
-                      <a:off x="0" y="0"/>
-                      <a:ext cx="4319905" cy="2183130"/>
-                    </a:xfrm>
-                    <a:prstGeom prst="rect">
-                      <a:avLst/>
-                    </a:prstGeom>
-                  </pic:spPr>
-                </pic:pic>
-              </a:graphicData>
-            </a:graphic>
-            <wp14:sizeRelH relativeFrom="page">
-              <wp14:pctWidth>0</wp14:pctWidth>
-            </wp14:sizeRelH>
-            <wp14:sizeRelV relativeFrom="page">
-              <wp14:pctHeight>0</wp14:pctHeight>
-            </wp14:sizeRelV>
-          </wp:anchor>
-        </w:drawing>
+        <w:t>3</w:t>
+      </w:r>
+      <w:r>
+        <w:fldChar w:fldCharType="end"/>
+      </w:r>
+      <w:r>
+        <w:t xml:space="preserve"> - Our roadmap for the coming weeks.</w:t>
       </w:r>
     </w:p>
     <w:sectPr>
+      <w:headerReference w:type="default" r:id="rId13"/>
       <w:pgSz w:w="11906" w:h="16838"/>
       <w:pgMar w:top="1417" w:right="1417" w:bottom="1417" w:left="1417" w:header="708" w:footer="708" w:gutter="0"/>
       <w:cols w:space="708"/>
@@ -472,6 +1080,76 @@
     </w:sectPr>
   </w:body>
 </w:document>
+</file>
+
+<file path=word/endnotes.xml><?xml version="1.0" encoding="utf-8"?>
+<w:endnotes xmlns:wpc="http://schemas.microsoft.com/office/word/2010/wordprocessingCanvas" xmlns:cx="http://schemas.microsoft.com/office/drawing/2014/chartex" xmlns:cx1="http://schemas.microsoft.com/office/drawing/2015/9/8/chartex" xmlns:cx2="http://schemas.microsoft.com/office/drawing/2015/10/21/chartex" xmlns:cx3="http://schemas.microsoft.com/office/drawing/2016/5/9/chartex" xmlns:cx4="http://schemas.microsoft.com/office/drawing/2016/5/10/chartex" xmlns:cx5="http://schemas.microsoft.com/office/drawing/2016/5/11/chartex" xmlns:cx6="http://schemas.microsoft.com/office/drawing/2016/5/12/chartex" xmlns:cx7="http://schemas.microsoft.com/office/drawing/2016/5/13/chartex" xmlns:cx8="http://schemas.microsoft.com/office/drawing/2016/5/14/chartex" xmlns:mc="http://schemas.openxmlformats.org/markup-compatibility/2006" xmlns:aink="http://schemas.microsoft.com/office/drawing/2016/ink" xmlns:am3d="http://schemas.microsoft.com/office/drawing/2017/model3d" xmlns:o="urn:schemas-microsoft-com:office:office" xmlns:r="http://schemas.openxmlformats.org/officeDocument/2006/relationships" xmlns:m="http://schemas.openxmlformats.org/officeDocument/2006/math" xmlns:v="urn:schemas-microsoft-com:vml" xmlns:wp14="http://schemas.microsoft.com/office/word/2010/wordprocessingDrawing" xmlns:wp="http://schemas.openxmlformats.org/drawingml/2006/wordprocessingDrawing" xmlns:w10="urn:schemas-microsoft-com:office:word" xmlns:w="http://schemas.openxmlformats.org/wordprocessingml/2006/main" xmlns:w14="http://schemas.microsoft.com/office/word/2010/wordml" xmlns:w15="http://schemas.microsoft.com/office/word/2012/wordml" xmlns:w16cex="http://schemas.microsoft.com/office/word/2018/wordml/cex" xmlns:w16cid="http://schemas.microsoft.com/office/word/2016/wordml/cid" xmlns:w16="http://schemas.microsoft.com/office/word/2018/wordml" xmlns:w16sdtdh="http://schemas.microsoft.com/office/word/2020/wordml/sdtdatahash" xmlns:w16se="http://schemas.microsoft.com/office/word/2015/wordml/symex" xmlns:wpg="http://schemas.microsoft.com/office/word/2010/wordprocessingGroup" xmlns:wpi="http://schemas.microsoft.com/office/word/2010/wordprocessingInk" xmlns:wne="http://schemas.microsoft.com/office/word/2006/wordml" xmlns:wps="http://schemas.microsoft.com/office/word/2010/wordprocessingShape" mc:Ignorable="w14 w15 w16se w16cid w16 w16cex w16sdtdh wp14">
+  <w:endnote w:type="separator" w:id="-1">
+    <w:p>
+      <w:pPr>
+        <w:spacing w:after="0" w:line="240" w:lineRule="auto"/>
+      </w:pPr>
+      <w:r>
+        <w:separator/>
+      </w:r>
+    </w:p>
+  </w:endnote>
+  <w:endnote w:type="continuationSeparator" w:id="0">
+    <w:p>
+      <w:pPr>
+        <w:spacing w:after="0" w:line="240" w:lineRule="auto"/>
+      </w:pPr>
+      <w:r>
+        <w:continuationSeparator/>
+      </w:r>
+    </w:p>
+  </w:endnote>
+</w:endnotes>
+</file>
+
+<file path=word/footnotes.xml><?xml version="1.0" encoding="utf-8"?>
+<w:footnotes xmlns:wpc="http://schemas.microsoft.com/office/word/2010/wordprocessingCanvas" xmlns:cx="http://schemas.microsoft.com/office/drawing/2014/chartex" xmlns:cx1="http://schemas.microsoft.com/office/drawing/2015/9/8/chartex" xmlns:cx2="http://schemas.microsoft.com/office/drawing/2015/10/21/chartex" xmlns:cx3="http://schemas.microsoft.com/office/drawing/2016/5/9/chartex" xmlns:cx4="http://schemas.microsoft.com/office/drawing/2016/5/10/chartex" xmlns:cx5="http://schemas.microsoft.com/office/drawing/2016/5/11/chartex" xmlns:cx6="http://schemas.microsoft.com/office/drawing/2016/5/12/chartex" xmlns:cx7="http://schemas.microsoft.com/office/drawing/2016/5/13/chartex" xmlns:cx8="http://schemas.microsoft.com/office/drawing/2016/5/14/chartex" xmlns:mc="http://schemas.openxmlformats.org/markup-compatibility/2006" xmlns:aink="http://schemas.microsoft.com/office/drawing/2016/ink" xmlns:am3d="http://schemas.microsoft.com/office/drawing/2017/model3d" xmlns:o="urn:schemas-microsoft-com:office:office" xmlns:r="http://schemas.openxmlformats.org/officeDocument/2006/relationships" xmlns:m="http://schemas.openxmlformats.org/officeDocument/2006/math" xmlns:v="urn:schemas-microsoft-com:vml" xmlns:wp14="http://schemas.microsoft.com/office/word/2010/wordprocessingDrawing" xmlns:wp="http://schemas.openxmlformats.org/drawingml/2006/wordprocessingDrawing" xmlns:w10="urn:schemas-microsoft-com:office:word" xmlns:w="http://schemas.openxmlformats.org/wordprocessingml/2006/main" xmlns:w14="http://schemas.microsoft.com/office/word/2010/wordml" xmlns:w15="http://schemas.microsoft.com/office/word/2012/wordml" xmlns:w16cex="http://schemas.microsoft.com/office/word/2018/wordml/cex" xmlns:w16cid="http://schemas.microsoft.com/office/word/2016/wordml/cid" xmlns:w16="http://schemas.microsoft.com/office/word/2018/wordml" xmlns:w16sdtdh="http://schemas.microsoft.com/office/word/2020/wordml/sdtdatahash" xmlns:w16se="http://schemas.microsoft.com/office/word/2015/wordml/symex" xmlns:wpg="http://schemas.microsoft.com/office/word/2010/wordprocessingGroup" xmlns:wpi="http://schemas.microsoft.com/office/word/2010/wordprocessingInk" xmlns:wne="http://schemas.microsoft.com/office/word/2006/wordml" xmlns:wps="http://schemas.microsoft.com/office/word/2010/wordprocessingShape" mc:Ignorable="w14 w15 w16se w16cid w16 w16cex w16sdtdh wp14">
+  <w:footnote w:type="separator" w:id="-1">
+    <w:p>
+      <w:pPr>
+        <w:spacing w:after="0" w:line="240" w:lineRule="auto"/>
+      </w:pPr>
+      <w:r>
+        <w:separator/>
+      </w:r>
+    </w:p>
+  </w:footnote>
+  <w:footnote w:type="continuationSeparator" w:id="0">
+    <w:p>
+      <w:pPr>
+        <w:spacing w:after="0" w:line="240" w:lineRule="auto"/>
+      </w:pPr>
+      <w:r>
+        <w:continuationSeparator/>
+      </w:r>
+    </w:p>
+  </w:footnote>
+</w:footnotes>
+</file>
+
+<file path=word/header1.xml><?xml version="1.0" encoding="utf-8"?>
+<w:hdr xmlns:wpc="http://schemas.microsoft.com/office/word/2010/wordprocessingCanvas" xmlns:cx="http://schemas.microsoft.com/office/drawing/2014/chartex" xmlns:cx1="http://schemas.microsoft.com/office/drawing/2015/9/8/chartex" xmlns:cx2="http://schemas.microsoft.com/office/drawing/2015/10/21/chartex" xmlns:cx3="http://schemas.microsoft.com/office/drawing/2016/5/9/chartex" xmlns:cx4="http://schemas.microsoft.com/office/drawing/2016/5/10/chartex" xmlns:cx5="http://schemas.microsoft.com/office/drawing/2016/5/11/chartex" xmlns:cx6="http://schemas.microsoft.com/office/drawing/2016/5/12/chartex" xmlns:cx7="http://schemas.microsoft.com/office/drawing/2016/5/13/chartex" xmlns:cx8="http://schemas.microsoft.com/office/drawing/2016/5/14/chartex" xmlns:mc="http://schemas.openxmlformats.org/markup-compatibility/2006" xmlns:aink="http://schemas.microsoft.com/office/drawing/2016/ink" xmlns:am3d="http://schemas.microsoft.com/office/drawing/2017/model3d" xmlns:o="urn:schemas-microsoft-com:office:office" xmlns:r="http://schemas.openxmlformats.org/officeDocument/2006/relationships" xmlns:m="http://schemas.openxmlformats.org/officeDocument/2006/math" xmlns:v="urn:schemas-microsoft-com:vml" xmlns:wp14="http://schemas.microsoft.com/office/word/2010/wordprocessingDrawing" xmlns:wp="http://schemas.openxmlformats.org/drawingml/2006/wordprocessingDrawing" xmlns:w10="urn:schemas-microsoft-com:office:word" xmlns:w="http://schemas.openxmlformats.org/wordprocessingml/2006/main" xmlns:w14="http://schemas.microsoft.com/office/word/2010/wordml" xmlns:w15="http://schemas.microsoft.com/office/word/2012/wordml" xmlns:w16cex="http://schemas.microsoft.com/office/word/2018/wordml/cex" xmlns:w16cid="http://schemas.microsoft.com/office/word/2016/wordml/cid" xmlns:w16="http://schemas.microsoft.com/office/word/2018/wordml" xmlns:w16sdtdh="http://schemas.microsoft.com/office/word/2020/wordml/sdtdatahash" xmlns:w16se="http://schemas.microsoft.com/office/word/2015/wordml/symex" xmlns:wpg="http://schemas.microsoft.com/office/word/2010/wordprocessingGroup" xmlns:wpi="http://schemas.microsoft.com/office/word/2010/wordprocessingInk" xmlns:wne="http://schemas.microsoft.com/office/word/2006/wordml" xmlns:wps="http://schemas.microsoft.com/office/word/2010/wordprocessingShape" mc:Ignorable="w14 w15 w16se w16cid w16 w16cex w16sdtdh wp14">
+  <w:p>
+    <w:pPr>
+      <w:pStyle w:val="Header"/>
+      <w:jc w:val="right"/>
+      <w:rPr>
+        <w:color w:val="A6A6A6" w:themeColor="background1" w:themeShade="A6"/>
+      </w:rPr>
+    </w:pPr>
+    <w:r>
+      <w:rPr>
+        <w:color w:val="A6A6A6" w:themeColor="background1" w:themeShade="A6"/>
+      </w:rPr>
+      <w:t>Design Document, Eggsplosion</w:t>
+    </w:r>
+  </w:p>
+</w:hdr>
 </file>
 
 <file path=word/styles.xml><?xml version="1.0" encoding="utf-8"?>
@@ -1425,6 +2103,58 @@
       <w:szCs w:val="18"/>
     </w:rPr>
   </w:style>
+  <w:style w:type="paragraph" w:styleId="Header">
+    <w:name w:val="header"/>
+    <w:basedOn w:val="Normal"/>
+    <w:link w:val="HeaderChar"/>
+    <w:uiPriority w:val="99"/>
+    <w:unhideWhenUsed/>
+    <w:rsid w:val="004E38B6"/>
+    <w:pPr>
+      <w:tabs>
+        <w:tab w:val="center" w:pos="4536"/>
+        <w:tab w:val="right" w:pos="9072"/>
+      </w:tabs>
+      <w:spacing w:after="0" w:line="240" w:lineRule="auto"/>
+    </w:pPr>
+  </w:style>
+  <w:style w:type="character" w:customStyle="1" w:styleId="HeaderChar">
+    <w:name w:val="Header Char"/>
+    <w:basedOn w:val="DefaultParagraphFont"/>
+    <w:link w:val="Header"/>
+    <w:uiPriority w:val="99"/>
+    <w:rsid w:val="004E38B6"/>
+    <w:rPr>
+      <w:rFonts w:ascii="Arial" w:hAnsi="Arial"/>
+      <w:lang w:val="en-GB"/>
+    </w:rPr>
+  </w:style>
+  <w:style w:type="paragraph" w:styleId="Footer">
+    <w:name w:val="footer"/>
+    <w:basedOn w:val="Normal"/>
+    <w:link w:val="FooterChar"/>
+    <w:uiPriority w:val="99"/>
+    <w:unhideWhenUsed/>
+    <w:rsid w:val="004E38B6"/>
+    <w:pPr>
+      <w:tabs>
+        <w:tab w:val="center" w:pos="4536"/>
+        <w:tab w:val="right" w:pos="9072"/>
+      </w:tabs>
+      <w:spacing w:after="0" w:line="240" w:lineRule="auto"/>
+    </w:pPr>
+  </w:style>
+  <w:style w:type="character" w:customStyle="1" w:styleId="FooterChar">
+    <w:name w:val="Footer Char"/>
+    <w:basedOn w:val="DefaultParagraphFont"/>
+    <w:link w:val="Footer"/>
+    <w:uiPriority w:val="99"/>
+    <w:rsid w:val="004E38B6"/>
+    <w:rPr>
+      <w:rFonts w:ascii="Arial" w:hAnsi="Arial"/>
+      <w:lang w:val="en-GB"/>
+    </w:rPr>
+  </w:style>
 </w:styles>
 </file>
 

</xml_diff>